<commit_message>
Cahier de charges  14.03.2016
</commit_message>
<xml_diff>
--- a/Cahier des charges.docx
+++ b/Cahier des charges.docx
@@ -377,7 +377,6 @@
             <w:dataBinding w:prefixMappings="xmlns:ns0='http://schemas.openxmlformats.org/package/2006/metadata/core-properties' xmlns:ns1='http://purl.org/dc/elements/1.1/'" w:xpath="/ns0:coreProperties[1]/ns1:title[1]" w:storeItemID="{6C3C8BC8-F283-45AE-878A-BAB7291924A1}"/>
             <w:text/>
           </w:sdtPr>
-          <w:sdtEndPr/>
           <w:sdtContent>
             <w:p>
               <w:pPr>
@@ -557,9 +556,6 @@
           <w:sdtPr>
             <w:alias w:val="Date "/>
             <w:id w:val="14700083"/>
-            <w:placeholder>
-              <w:docPart w:val="7ADB9DB7EAB543DCA66CBAA2724B3F92"/>
-            </w:placeholder>
             <w:dataBinding w:prefixMappings="xmlns:ns0='http://schemas.microsoft.com/office/2006/coverPageProps'" w:xpath="/ns0:CoverPageProperties[1]/ns0:PublishDate[1]" w:storeItemID="{55AF091B-3C7A-41E3-B477-F2FDAA23CFDA}"/>
             <w:date w:fullDate="2016-03-14T00:00:00Z">
               <w:dateFormat w:val="dd/MM/yyyy"/>
@@ -568,7 +564,6 @@
               <w:calendar w:val="gregorian"/>
             </w:date>
           </w:sdtPr>
-          <w:sdtEndPr/>
           <w:sdtContent>
             <w:p>
               <w:pPr>
@@ -636,7 +631,6 @@
           <w:docPartUnique/>
         </w:docPartObj>
       </w:sdtPr>
-      <w:sdtEndPr/>
       <w:sdtContent>
         <w:p>
           <w:pPr>
@@ -7438,6 +7432,28 @@
         <w:rPr>
           <w:rFonts w:ascii="Times New Roman" w:hAnsi="Times New Roman" w:cs="Times New Roman"/>
         </w:rPr>
+        <w:t>L’hébergement du site se fera dans un premier temps en local, dans un</w:t>
+      </w:r>
+      <w:bookmarkStart w:id="20" w:name="_GoBack"/>
+      <w:bookmarkEnd w:id="20"/>
+      <w:r>
+        <w:rPr>
+          <w:rFonts w:ascii="Times New Roman" w:hAnsi="Times New Roman" w:cs="Times New Roman"/>
+        </w:rPr>
+        <w:t xml:space="preserve"> deuxième temps nous l’exporterons sur un serveur en ligne.    </w:t>
+      </w:r>
+    </w:p>
+    <w:p>
+      <w:pPr>
+        <w:jc w:val="both"/>
+        <w:rPr>
+          <w:rFonts w:ascii="Times New Roman" w:hAnsi="Times New Roman" w:cs="Times New Roman"/>
+        </w:rPr>
+      </w:pPr>
+      <w:r>
+        <w:rPr>
+          <w:rFonts w:ascii="Times New Roman" w:hAnsi="Times New Roman" w:cs="Times New Roman"/>
+        </w:rPr>
         <w:t xml:space="preserve">Le nombre d’utilisateurs internes est réduit. Toutefois, le nombre d’utilisateurs externes dans certaines périodes (exemple : période de Noel) pourrait être </w:t>
       </w:r>
       <w:r>
@@ -7466,7 +7482,7 @@
           <w:bCs/>
         </w:rPr>
       </w:pPr>
-      <w:bookmarkStart w:id="20" w:name="_Toc445642705"/>
+      <w:bookmarkStart w:id="21" w:name="_Toc445642705"/>
       <w:r>
         <w:rPr>
           <w:rStyle w:val="Titre3Car"/>
@@ -7475,7 +7491,7 @@
         </w:rPr>
         <w:t>Serveur</w:t>
       </w:r>
-      <w:bookmarkEnd w:id="20"/>
+      <w:bookmarkEnd w:id="21"/>
     </w:p>
     <w:p>
       <w:pPr>
@@ -7508,7 +7524,7 @@
           <w:bCs/>
         </w:rPr>
       </w:pPr>
-      <w:bookmarkStart w:id="21" w:name="_Toc445642706"/>
+      <w:bookmarkStart w:id="22" w:name="_Toc445642706"/>
       <w:r>
         <w:rPr>
           <w:rStyle w:val="Titre3Car"/>
@@ -7541,7 +7557,7 @@
         </w:rPr>
         <w:t>omaine</w:t>
       </w:r>
-      <w:bookmarkEnd w:id="21"/>
+      <w:bookmarkEnd w:id="22"/>
       <w:r>
         <w:rPr>
           <w:rStyle w:val="Titre3Car"/>
@@ -7616,17 +7632,16 @@
           <w:bCs/>
         </w:rPr>
       </w:pPr>
-      <w:bookmarkStart w:id="22" w:name="_Toc445642707"/>
+      <w:bookmarkStart w:id="23" w:name="_Toc445642707"/>
       <w:r>
         <w:rPr>
           <w:rStyle w:val="Titre3Car"/>
           <w:b/>
           <w:bCs/>
         </w:rPr>
-        <w:lastRenderedPageBreak/>
         <w:t>Matérielles</w:t>
       </w:r>
-      <w:bookmarkEnd w:id="22"/>
+      <w:bookmarkEnd w:id="23"/>
     </w:p>
     <w:p>
       <w:pPr>
@@ -7636,14 +7651,14 @@
           <w:numId w:val="10"/>
         </w:numPr>
       </w:pPr>
-      <w:bookmarkStart w:id="23" w:name="_Toc445642708"/>
+      <w:bookmarkStart w:id="24" w:name="_Toc445642708"/>
       <w:r>
         <w:t>E</w:t>
       </w:r>
       <w:r>
         <w:t>rgonomie</w:t>
       </w:r>
-      <w:bookmarkEnd w:id="23"/>
+      <w:bookmarkEnd w:id="24"/>
       <w:r>
         <w:t xml:space="preserve"> </w:t>
       </w:r>
@@ -7688,11 +7703,11 @@
           <w:numId w:val="10"/>
         </w:numPr>
       </w:pPr>
-      <w:bookmarkStart w:id="24" w:name="_Toc445642709"/>
+      <w:bookmarkStart w:id="25" w:name="_Toc445642709"/>
       <w:r>
         <w:t>Module de communication</w:t>
       </w:r>
-      <w:bookmarkEnd w:id="24"/>
+      <w:bookmarkEnd w:id="25"/>
     </w:p>
     <w:p>
       <w:pPr>
@@ -7745,11 +7760,11 @@
           <w:numId w:val="10"/>
         </w:numPr>
       </w:pPr>
-      <w:bookmarkStart w:id="25" w:name="_Toc445642710"/>
+      <w:bookmarkStart w:id="26" w:name="_Toc445642710"/>
       <w:r>
         <w:t>Types de données</w:t>
       </w:r>
-      <w:bookmarkEnd w:id="25"/>
+      <w:bookmarkEnd w:id="26"/>
     </w:p>
     <w:p>
       <w:pPr>
@@ -7840,11 +7855,11 @@
           <w:numId w:val="10"/>
         </w:numPr>
       </w:pPr>
-      <w:bookmarkStart w:id="26" w:name="_Toc445642711"/>
+      <w:bookmarkStart w:id="27" w:name="_Toc445642711"/>
       <w:r>
         <w:t>Base de données</w:t>
       </w:r>
-      <w:bookmarkEnd w:id="26"/>
+      <w:bookmarkEnd w:id="27"/>
     </w:p>
     <w:p>
       <w:pPr>
@@ -7868,11 +7883,11 @@
           <w:numId w:val="10"/>
         </w:numPr>
       </w:pPr>
-      <w:bookmarkStart w:id="27" w:name="_Toc445642712"/>
+      <w:bookmarkStart w:id="28" w:name="_Toc445642712"/>
       <w:r>
         <w:t>Charte graphique</w:t>
       </w:r>
-      <w:bookmarkEnd w:id="27"/>
+      <w:bookmarkEnd w:id="28"/>
     </w:p>
     <w:p>
       <w:pPr>
@@ -7918,11 +7933,11 @@
           <w:rFonts w:ascii="Times New Roman" w:hAnsi="Times New Roman" w:cs="Times New Roman"/>
         </w:rPr>
       </w:pPr>
-      <w:bookmarkStart w:id="28" w:name="_Toc445642713"/>
+      <w:bookmarkStart w:id="29" w:name="_Toc445642713"/>
       <w:r>
         <w:t>Déclinaison thématique</w:t>
       </w:r>
-      <w:bookmarkEnd w:id="28"/>
+      <w:bookmarkEnd w:id="29"/>
       <w:r>
         <w:rPr>
           <w:rFonts w:ascii="Times New Roman" w:hAnsi="Times New Roman" w:cs="Times New Roman"/>
@@ -7961,11 +7976,11 @@
           <w:numId w:val="10"/>
         </w:numPr>
       </w:pPr>
-      <w:bookmarkStart w:id="29" w:name="_Toc445642714"/>
+      <w:bookmarkStart w:id="30" w:name="_Toc445642714"/>
       <w:r>
         <w:t>Site web adaptatif – site responsive</w:t>
       </w:r>
-      <w:bookmarkEnd w:id="29"/>
+      <w:bookmarkEnd w:id="30"/>
     </w:p>
     <w:p>
       <w:pPr>
@@ -8005,14 +8020,15 @@
           <w:numId w:val="10"/>
         </w:numPr>
       </w:pPr>
-      <w:bookmarkStart w:id="30" w:name="_Toc445642715"/>
-      <w:r>
+      <w:bookmarkStart w:id="31" w:name="_Toc445642715"/>
+      <w:r>
+        <w:lastRenderedPageBreak/>
         <w:t xml:space="preserve">Le </w:t>
       </w:r>
       <w:r>
         <w:t>contenu</w:t>
       </w:r>
-      <w:bookmarkEnd w:id="30"/>
+      <w:bookmarkEnd w:id="31"/>
     </w:p>
     <w:p>
       <w:pPr>
@@ -8103,7 +8119,6 @@
           <w:sz w:val="22"/>
           <w:szCs w:val="22"/>
         </w:rPr>
-        <w:lastRenderedPageBreak/>
         <w:t xml:space="preserve">la création d’un compte client ; </w:t>
       </w:r>
     </w:p>
@@ -8325,11 +8340,11 @@
           <w:numId w:val="10"/>
         </w:numPr>
       </w:pPr>
-      <w:bookmarkStart w:id="31" w:name="_Toc445642716"/>
+      <w:bookmarkStart w:id="32" w:name="_Toc445642716"/>
       <w:r>
         <w:t>Profils d’accès</w:t>
       </w:r>
-      <w:bookmarkEnd w:id="31"/>
+      <w:bookmarkEnd w:id="32"/>
     </w:p>
     <w:p>
       <w:pPr>
@@ -8532,11 +8547,11 @@
           <w:numId w:val="10"/>
         </w:numPr>
       </w:pPr>
-      <w:bookmarkStart w:id="32" w:name="_Toc445642717"/>
+      <w:bookmarkStart w:id="33" w:name="_Toc445642717"/>
       <w:r>
         <w:t>La gestion du contenu</w:t>
       </w:r>
-      <w:bookmarkEnd w:id="32"/>
+      <w:bookmarkEnd w:id="33"/>
     </w:p>
     <w:p>
       <w:pPr>
@@ -8570,11 +8585,11 @@
           <w:numId w:val="10"/>
         </w:numPr>
       </w:pPr>
-      <w:bookmarkStart w:id="33" w:name="_Toc445642718"/>
+      <w:bookmarkStart w:id="34" w:name="_Toc445642718"/>
       <w:r>
         <w:t>Arborescence du site</w:t>
       </w:r>
-      <w:bookmarkEnd w:id="33"/>
+      <w:bookmarkEnd w:id="34"/>
     </w:p>
     <w:p>
       <w:pPr>
@@ -9984,6 +9999,7 @@
         <w:rPr>
           <w:rFonts w:ascii="Times New Roman" w:hAnsi="Times New Roman" w:cs="Times New Roman"/>
         </w:rPr>
+        <w:lastRenderedPageBreak/>
         <w:t xml:space="preserve">un menu horizontal dans lequel nous aurons </w:t>
       </w:r>
       <w:r>
@@ -11904,8 +11920,6 @@
           <w:docGrid w:linePitch="360"/>
         </w:sectPr>
       </w:pPr>
-      <w:bookmarkStart w:id="34" w:name="_GoBack"/>
-      <w:bookmarkEnd w:id="34"/>
     </w:p>
     <w:p>
       <w:pPr>
@@ -11928,10 +11942,8 @@
     </w:p>
     <w:p>
       <w:pPr>
+        <w:keepNext/>
         <w:jc w:val="center"/>
-        <w:rPr>
-          <w:lang w:eastAsia="fr-FR"/>
-        </w:rPr>
       </w:pPr>
       <w:r>
         <w:rPr>
@@ -11939,9 +11951,9 @@
           <w:lang w:eastAsia="fr-FR"/>
         </w:rPr>
         <w:drawing>
-          <wp:inline distT="0" distB="0" distL="0" distR="0" wp14:anchorId="56F2EEAD" wp14:editId="40BB4AF1">
-            <wp:extent cx="8792447" cy="5343787"/>
-            <wp:effectExtent l="0" t="0" r="8890" b="9525"/>
+          <wp:inline distT="0" distB="0" distL="0" distR="0" wp14:anchorId="1F114B12" wp14:editId="7579A6F6">
+            <wp:extent cx="8789540" cy="5005137"/>
+            <wp:effectExtent l="0" t="0" r="0" b="5080"/>
             <wp:docPr id="22" name="Image 22"/>
             <wp:cNvGraphicFramePr>
               <a:graphicFrameLocks xmlns:a="http://schemas.openxmlformats.org/drawingml/2006/main" noChangeAspect="1"/>
@@ -11968,7 +11980,7 @@
                   <pic:spPr>
                     <a:xfrm>
                       <a:off x="0" y="0"/>
-                      <a:ext cx="8800515" cy="5348691"/>
+                      <a:ext cx="8800515" cy="5011387"/>
                     </a:xfrm>
                     <a:prstGeom prst="rect">
                       <a:avLst/>
@@ -11983,6 +11995,29 @@
     </w:p>
     <w:p>
       <w:pPr>
+        <w:pStyle w:val="Lgende"/>
+        <w:jc w:val="center"/>
+        <w:rPr>
+          <w:lang w:eastAsia="fr-FR"/>
+        </w:rPr>
+      </w:pPr>
+      <w:r>
+        <w:t xml:space="preserve">Figure </w:t>
+      </w:r>
+      <w:fldSimple w:instr=" SEQ Figure \* ARABIC ">
+        <w:r>
+          <w:rPr>
+            <w:noProof/>
+          </w:rPr>
+          <w:t>1</w:t>
+        </w:r>
+      </w:fldSimple>
+      <w:r>
+        <w:t xml:space="preserve"> Diagramme de classes</w:t>
+      </w:r>
+    </w:p>
+    <w:p>
+      <w:pPr>
         <w:pStyle w:val="Titre1"/>
         <w:spacing w:after="240"/>
         <w:rPr>
@@ -12019,9 +12054,8 @@
     </w:p>
     <w:p>
       <w:pPr>
-        <w:rPr>
-          <w:lang w:eastAsia="fr-FR"/>
-        </w:rPr>
+        <w:keepNext/>
+        <w:jc w:val="center"/>
       </w:pPr>
       <w:r>
         <w:rPr>
@@ -12029,9 +12063,9 @@
           <w:lang w:eastAsia="fr-FR"/>
         </w:rPr>
         <w:drawing>
-          <wp:inline distT="0" distB="0" distL="0" distR="0">
-            <wp:extent cx="9099340" cy="5359179"/>
-            <wp:effectExtent l="0" t="0" r="6985" b="0"/>
+          <wp:inline distT="0" distB="0" distL="0" distR="0" wp14:anchorId="3EBDECE6" wp14:editId="17360202">
+            <wp:extent cx="9095874" cy="4957011"/>
+            <wp:effectExtent l="0" t="0" r="0" b="0"/>
             <wp:docPr id="26" name="Image 26"/>
             <wp:cNvGraphicFramePr>
               <a:graphicFrameLocks xmlns:a="http://schemas.openxmlformats.org/drawingml/2006/main" noChangeAspect="1"/>
@@ -12058,7 +12092,7 @@
                   <pic:spPr>
                     <a:xfrm>
                       <a:off x="0" y="0"/>
-                      <a:ext cx="9105995" cy="5363098"/>
+                      <a:ext cx="9105995" cy="4962527"/>
                     </a:xfrm>
                     <a:prstGeom prst="rect">
                       <a:avLst/>
@@ -12073,6 +12107,29 @@
     </w:p>
     <w:p>
       <w:pPr>
+        <w:pStyle w:val="Lgende"/>
+        <w:jc w:val="center"/>
+        <w:rPr>
+          <w:lang w:eastAsia="fr-FR"/>
+        </w:rPr>
+      </w:pPr>
+      <w:r>
+        <w:t xml:space="preserve">Figure </w:t>
+      </w:r>
+      <w:fldSimple w:instr=" SEQ Figure \* ARABIC ">
+        <w:r>
+          <w:rPr>
+            <w:noProof/>
+          </w:rPr>
+          <w:t>2</w:t>
+        </w:r>
+      </w:fldSimple>
+      <w:r>
+        <w:t xml:space="preserve"> Diagramme de cas d'utilisation</w:t>
+      </w:r>
+    </w:p>
+    <w:p>
+      <w:pPr>
         <w:pStyle w:val="Titre1"/>
         <w:rPr>
           <w:lang w:eastAsia="fr-FR"/>
@@ -12122,10 +12179,8 @@
     </w:p>
     <w:p>
       <w:pPr>
+        <w:keepNext/>
         <w:jc w:val="center"/>
-        <w:rPr>
-          <w:lang w:eastAsia="fr-FR"/>
-        </w:rPr>
       </w:pPr>
       <w:r>
         <w:rPr>
@@ -12133,8 +12188,8 @@
           <w:lang w:eastAsia="fr-FR"/>
         </w:rPr>
         <w:drawing>
-          <wp:inline distT="0" distB="0" distL="0" distR="0">
-            <wp:extent cx="5975684" cy="4466467"/>
+          <wp:inline distT="0" distB="0" distL="0" distR="0" wp14:anchorId="3380F660" wp14:editId="75788714">
+            <wp:extent cx="5975685" cy="4235116"/>
             <wp:effectExtent l="0" t="0" r="6350" b="0"/>
             <wp:docPr id="27" name="Image 27"/>
             <wp:cNvGraphicFramePr>
@@ -12162,7 +12217,7 @@
                   <pic:spPr>
                     <a:xfrm>
                       <a:off x="0" y="0"/>
-                      <a:ext cx="5977120" cy="4467541"/>
+                      <a:ext cx="5977120" cy="4236133"/>
                     </a:xfrm>
                     <a:prstGeom prst="rect">
                       <a:avLst/>
@@ -12177,6 +12232,35 @@
     </w:p>
     <w:p>
       <w:pPr>
+        <w:pStyle w:val="Lgende"/>
+        <w:jc w:val="center"/>
+        <w:rPr>
+          <w:lang w:eastAsia="fr-FR"/>
+        </w:rPr>
+      </w:pPr>
+      <w:r>
+        <w:t xml:space="preserve">Figure </w:t>
+      </w:r>
+      <w:fldSimple w:instr=" SEQ Figure \* ARABIC ">
+        <w:r>
+          <w:rPr>
+            <w:noProof/>
+          </w:rPr>
+          <w:t>3</w:t>
+        </w:r>
+      </w:fldSimple>
+      <w:r>
+        <w:t xml:space="preserve"> Diagramme</w:t>
+      </w:r>
+      <w:r>
+        <w:t xml:space="preserve"> de séquence correspondant à la</w:t>
+      </w:r>
+      <w:r>
+        <w:t xml:space="preserve"> consultation des salles</w:t>
+      </w:r>
+    </w:p>
+    <w:p>
+      <w:pPr>
         <w:jc w:val="center"/>
         <w:rPr>
           <w:lang w:eastAsia="fr-FR"/>
@@ -12205,12 +12289,9 @@
     </w:p>
     <w:p>
       <w:pPr>
+        <w:keepNext/>
         <w:ind w:firstLine="708"/>
         <w:jc w:val="center"/>
-        <w:rPr>
-          <w:b/>
-          <w:lang w:eastAsia="fr-FR"/>
-        </w:rPr>
       </w:pPr>
       <w:r>
         <w:rPr>
@@ -12219,8 +12300,8 @@
           <w:lang w:eastAsia="fr-FR"/>
         </w:rPr>
         <w:drawing>
-          <wp:inline distT="0" distB="0" distL="0" distR="0">
-            <wp:extent cx="7628021" cy="5360529"/>
+          <wp:inline distT="0" distB="0" distL="0" distR="0" wp14:anchorId="542E2F61" wp14:editId="0ADC8B96">
+            <wp:extent cx="7624513" cy="4820653"/>
             <wp:effectExtent l="0" t="0" r="0" b="0"/>
             <wp:docPr id="40" name="Image 40"/>
             <wp:cNvGraphicFramePr>
@@ -12248,7 +12329,7 @@
                   <pic:spPr>
                     <a:xfrm>
                       <a:off x="0" y="0"/>
-                      <a:ext cx="7632079" cy="5363381"/>
+                      <a:ext cx="7632079" cy="4825437"/>
                     </a:xfrm>
                     <a:prstGeom prst="rect">
                       <a:avLst/>
@@ -12263,6 +12344,42 @@
     </w:p>
     <w:p>
       <w:pPr>
+        <w:pStyle w:val="Lgende"/>
+        <w:jc w:val="center"/>
+        <w:rPr>
+          <w:b w:val="0"/>
+          <w:lang w:eastAsia="fr-FR"/>
+        </w:rPr>
+      </w:pPr>
+      <w:r>
+        <w:t xml:space="preserve">Figure </w:t>
+      </w:r>
+      <w:fldSimple w:instr=" SEQ Figure \* ARABIC ">
+        <w:r>
+          <w:rPr>
+            <w:noProof/>
+          </w:rPr>
+          <w:t>4</w:t>
+        </w:r>
+      </w:fldSimple>
+      <w:r>
+        <w:t xml:space="preserve"> </w:t>
+      </w:r>
+      <w:r>
+        <w:t>Diagramme de séquen</w:t>
+      </w:r>
+      <w:r>
+        <w:t xml:space="preserve">ce </w:t>
+      </w:r>
+      <w:r>
+        <w:t xml:space="preserve">correspondant à la </w:t>
+      </w:r>
+      <w:r>
+        <w:t>création compte utilisateur</w:t>
+      </w:r>
+    </w:p>
+    <w:p>
+      <w:pPr>
         <w:pStyle w:val="Titre2"/>
         <w:ind w:firstLine="708"/>
         <w:rPr>
@@ -12290,11 +12407,8 @@
     </w:p>
     <w:p>
       <w:pPr>
+        <w:keepNext/>
         <w:jc w:val="center"/>
-        <w:rPr>
-          <w:b/>
-          <w:lang w:eastAsia="fr-FR"/>
-        </w:rPr>
       </w:pPr>
       <w:r>
         <w:rPr>
@@ -12303,9 +12417,9 @@
           <w:lang w:eastAsia="fr-FR"/>
         </w:rPr>
         <w:drawing>
-          <wp:inline distT="0" distB="0" distL="0" distR="0">
-            <wp:extent cx="7331242" cy="5151969"/>
-            <wp:effectExtent l="0" t="0" r="3175" b="0"/>
+          <wp:inline distT="0" distB="0" distL="0" distR="0" wp14:anchorId="3A533099" wp14:editId="247C3D0B">
+            <wp:extent cx="7327751" cy="4676274"/>
+            <wp:effectExtent l="0" t="0" r="6985" b="0"/>
             <wp:docPr id="35" name="Image 35"/>
             <wp:cNvGraphicFramePr>
               <a:graphicFrameLocks xmlns:a="http://schemas.openxmlformats.org/drawingml/2006/main" noChangeAspect="1"/>
@@ -12332,7 +12446,7 @@
                   <pic:spPr>
                     <a:xfrm>
                       <a:off x="0" y="0"/>
-                      <a:ext cx="7335141" cy="5154709"/>
+                      <a:ext cx="7335141" cy="4680990"/>
                     </a:xfrm>
                     <a:prstGeom prst="rect">
                       <a:avLst/>
@@ -12347,6 +12461,41 @@
     </w:p>
     <w:p>
       <w:pPr>
+        <w:pStyle w:val="Lgende"/>
+        <w:jc w:val="center"/>
+        <w:rPr>
+          <w:b w:val="0"/>
+          <w:lang w:eastAsia="fr-FR"/>
+        </w:rPr>
+      </w:pPr>
+      <w:r>
+        <w:t xml:space="preserve">Figure </w:t>
+      </w:r>
+      <w:fldSimple w:instr=" SEQ Figure \* ARABIC ">
+        <w:r>
+          <w:rPr>
+            <w:noProof/>
+          </w:rPr>
+          <w:t>5</w:t>
+        </w:r>
+      </w:fldSimple>
+      <w:r>
+        <w:t xml:space="preserve"> </w:t>
+      </w:r>
+      <w:r>
+        <w:t xml:space="preserve">Diagramme de séquence correspondant </w:t>
+      </w:r>
+      <w:r>
+        <w:t xml:space="preserve">à </w:t>
+      </w:r>
+      <w:proofErr w:type="gramStart"/>
+      <w:r>
+        <w:t>la authentification</w:t>
+      </w:r>
+      <w:proofErr w:type="gramEnd"/>
+    </w:p>
+    <w:p>
+      <w:pPr>
         <w:pStyle w:val="Titre2"/>
         <w:ind w:firstLine="708"/>
         <w:rPr>
@@ -12381,11 +12530,8 @@
     </w:p>
     <w:p>
       <w:pPr>
+        <w:keepNext/>
         <w:jc w:val="center"/>
-        <w:rPr>
-          <w:b/>
-          <w:lang w:eastAsia="fr-FR"/>
-        </w:rPr>
       </w:pPr>
       <w:r>
         <w:rPr>
@@ -12394,9 +12540,9 @@
           <w:lang w:eastAsia="fr-FR"/>
         </w:rPr>
         <w:drawing>
-          <wp:inline distT="0" distB="0" distL="0" distR="0">
-            <wp:extent cx="6160169" cy="5334000"/>
-            <wp:effectExtent l="0" t="0" r="0" b="0"/>
+          <wp:inline distT="0" distB="0" distL="0" distR="0" wp14:anchorId="026EA9FF" wp14:editId="6A7C599A">
+            <wp:extent cx="6160168" cy="4924927"/>
+            <wp:effectExtent l="0" t="0" r="0" b="9525"/>
             <wp:docPr id="43" name="Image 43"/>
             <wp:cNvGraphicFramePr>
               <a:graphicFrameLocks xmlns:a="http://schemas.openxmlformats.org/drawingml/2006/main" noChangeAspect="1"/>
@@ -12423,7 +12569,7 @@
                   <pic:spPr>
                     <a:xfrm>
                       <a:off x="0" y="0"/>
-                      <a:ext cx="6165063" cy="5338238"/>
+                      <a:ext cx="6165063" cy="4928840"/>
                     </a:xfrm>
                     <a:prstGeom prst="rect">
                       <a:avLst/>
@@ -12438,6 +12584,36 @@
     </w:p>
     <w:p>
       <w:pPr>
+        <w:pStyle w:val="Lgende"/>
+        <w:jc w:val="center"/>
+        <w:rPr>
+          <w:b w:val="0"/>
+          <w:lang w:eastAsia="fr-FR"/>
+        </w:rPr>
+      </w:pPr>
+      <w:r>
+        <w:t xml:space="preserve">Figure </w:t>
+      </w:r>
+      <w:fldSimple w:instr=" SEQ Figure \* ARABIC ">
+        <w:r>
+          <w:rPr>
+            <w:noProof/>
+          </w:rPr>
+          <w:t>6</w:t>
+        </w:r>
+      </w:fldSimple>
+      <w:r>
+        <w:t xml:space="preserve"> </w:t>
+      </w:r>
+      <w:r>
+        <w:t xml:space="preserve">Diagramme de séquence correspondant </w:t>
+      </w:r>
+      <w:r>
+        <w:t>à la réservation des salles</w:t>
+      </w:r>
+    </w:p>
+    <w:p>
+      <w:pPr>
         <w:pStyle w:val="Titre2"/>
         <w:ind w:firstLine="708"/>
         <w:rPr>
@@ -12493,10 +12669,7 @@
     </w:p>
     <w:p>
       <w:pPr>
-        <w:rPr>
-          <w:b/>
-          <w:lang w:eastAsia="fr-FR"/>
-        </w:rPr>
+        <w:keepNext/>
       </w:pPr>
       <w:r>
         <w:rPr>
@@ -12505,7 +12678,7 @@
           <w:lang w:eastAsia="fr-FR"/>
         </w:rPr>
         <w:drawing>
-          <wp:inline distT="0" distB="0" distL="0" distR="0">
+          <wp:inline distT="0" distB="0" distL="0" distR="0" wp14:anchorId="191215B5" wp14:editId="65D7786C">
             <wp:extent cx="8595360" cy="3657600"/>
             <wp:effectExtent l="0" t="0" r="0" b="0"/>
             <wp:docPr id="36" name="Image 36"/>
@@ -12549,6 +12722,44 @@
     </w:p>
     <w:p>
       <w:pPr>
+        <w:pStyle w:val="Lgende"/>
+        <w:jc w:val="center"/>
+        <w:rPr>
+          <w:b w:val="0"/>
+          <w:lang w:eastAsia="fr-FR"/>
+        </w:rPr>
+      </w:pPr>
+      <w:r>
+        <w:t xml:space="preserve">Figure </w:t>
+      </w:r>
+      <w:fldSimple w:instr=" SEQ Figure \* ARABIC ">
+        <w:r>
+          <w:rPr>
+            <w:noProof/>
+          </w:rPr>
+          <w:t>7</w:t>
+        </w:r>
+      </w:fldSimple>
+      <w:r>
+        <w:t xml:space="preserve"> </w:t>
+      </w:r>
+      <w:r>
+        <w:t>Diagramme de séquence corresponda</w:t>
+      </w:r>
+      <w:r>
+        <w:t xml:space="preserve">nt à la consultation de </w:t>
+      </w:r>
+      <w:proofErr w:type="gramStart"/>
+      <w:r>
+        <w:t>l'emplois</w:t>
+      </w:r>
+      <w:proofErr w:type="gramEnd"/>
+      <w:r>
+        <w:t xml:space="preserve"> du temps</w:t>
+      </w:r>
+    </w:p>
+    <w:p>
+      <w:pPr>
         <w:rPr>
           <w:b/>
           <w:lang w:eastAsia="fr-FR"/>
@@ -12621,9 +12832,7 @@
     </w:p>
     <w:p>
       <w:pPr>
-        <w:rPr>
-          <w:lang w:eastAsia="fr-FR"/>
-        </w:rPr>
+        <w:keepNext/>
       </w:pPr>
       <w:r>
         <w:rPr>
@@ -12631,7 +12840,7 @@
           <w:lang w:eastAsia="fr-FR"/>
         </w:rPr>
         <w:drawing>
-          <wp:inline distT="0" distB="0" distL="0" distR="0">
+          <wp:inline distT="0" distB="0" distL="0" distR="0" wp14:anchorId="71CBABEE" wp14:editId="2D8FCC97">
             <wp:extent cx="9622612" cy="4513735"/>
             <wp:effectExtent l="0" t="0" r="0" b="1270"/>
             <wp:docPr id="44" name="Image 44"/>
@@ -12675,6 +12884,462 @@
     </w:p>
     <w:p>
       <w:pPr>
+        <w:pStyle w:val="Lgende"/>
+        <w:jc w:val="center"/>
+      </w:pPr>
+      <w:r>
+        <w:t xml:space="preserve">Figure </w:t>
+      </w:r>
+      <w:fldSimple w:instr=" SEQ Figure \* ARABIC ">
+        <w:r>
+          <w:rPr>
+            <w:noProof/>
+          </w:rPr>
+          <w:t>8</w:t>
+        </w:r>
+      </w:fldSimple>
+      <w:r>
+        <w:t xml:space="preserve"> Diagramme d'activité</w:t>
+      </w:r>
+      <w:r>
+        <w:t xml:space="preserve"> correspondant </w:t>
+      </w:r>
+      <w:r>
+        <w:t>à l'administrateur</w:t>
+      </w:r>
+    </w:p>
+    <w:p/>
+    <w:p>
+      <w:pPr>
+        <w:keepNext/>
+        <w:jc w:val="center"/>
+      </w:pPr>
+      <w:r>
+        <w:rPr>
+          <w:noProof/>
+          <w:lang w:eastAsia="fr-FR"/>
+        </w:rPr>
+        <w:lastRenderedPageBreak/>
+        <w:drawing>
+          <wp:inline distT="0" distB="0" distL="0" distR="0" wp14:anchorId="7E58B7FB" wp14:editId="2C97098D">
+            <wp:extent cx="6913839" cy="5069305"/>
+            <wp:effectExtent l="0" t="0" r="1905" b="0"/>
+            <wp:docPr id="45" name="Image 45" descr="C:\Users\Anca\Desktop\RADUUUUUUUUUUUUUUUUUUUUUUUUUUUUUUUUUUUUUUUU\Activity_Diagram_Inscription.jpg"/>
+            <wp:cNvGraphicFramePr>
+              <a:graphicFrameLocks xmlns:a="http://schemas.openxmlformats.org/drawingml/2006/main" noChangeAspect="1"/>
+            </wp:cNvGraphicFramePr>
+            <a:graphic xmlns:a="http://schemas.openxmlformats.org/drawingml/2006/main">
+              <a:graphicData uri="http://schemas.openxmlformats.org/drawingml/2006/picture">
+                <pic:pic xmlns:pic="http://schemas.openxmlformats.org/drawingml/2006/picture">
+                  <pic:nvPicPr>
+                    <pic:cNvPr id="0" name="Picture 1" descr="C:\Users\Anca\Desktop\RADUUUUUUUUUUUUUUUUUUUUUUUUUUUUUUUUUUUUUUUU\Activity_Diagram_Inscription.jpg"/>
+                    <pic:cNvPicPr>
+                      <a:picLocks noChangeAspect="1" noChangeArrowheads="1"/>
+                    </pic:cNvPicPr>
+                  </pic:nvPicPr>
+                  <pic:blipFill>
+                    <a:blip r:embed="rId30">
+                      <a:extLst>
+                        <a:ext uri="{28A0092B-C50C-407E-A947-70E740481C1C}">
+                          <a14:useLocalDpi xmlns:a14="http://schemas.microsoft.com/office/drawing/2010/main" val="0"/>
+                        </a:ext>
+                      </a:extLst>
+                    </a:blip>
+                    <a:srcRect/>
+                    <a:stretch>
+                      <a:fillRect/>
+                    </a:stretch>
+                  </pic:blipFill>
+                  <pic:spPr bwMode="auto">
+                    <a:xfrm>
+                      <a:off x="0" y="0"/>
+                      <a:ext cx="6913880" cy="5069335"/>
+                    </a:xfrm>
+                    <a:prstGeom prst="rect">
+                      <a:avLst/>
+                    </a:prstGeom>
+                    <a:noFill/>
+                    <a:ln>
+                      <a:noFill/>
+                    </a:ln>
+                  </pic:spPr>
+                </pic:pic>
+              </a:graphicData>
+            </a:graphic>
+          </wp:inline>
+        </w:drawing>
+      </w:r>
+    </w:p>
+    <w:p>
+      <w:pPr>
+        <w:pStyle w:val="Lgende"/>
+        <w:jc w:val="center"/>
+      </w:pPr>
+      <w:r>
+        <w:t xml:space="preserve">Figure </w:t>
+      </w:r>
+      <w:fldSimple w:instr=" SEQ Figure \* ARABIC ">
+        <w:r>
+          <w:rPr>
+            <w:noProof/>
+          </w:rPr>
+          <w:t>9</w:t>
+        </w:r>
+      </w:fldSimple>
+      <w:r>
+        <w:t xml:space="preserve"> Diagramme d'activité d'inscription</w:t>
+      </w:r>
+    </w:p>
+    <w:p>
+      <w:pPr>
+        <w:keepNext/>
+        <w:jc w:val="center"/>
+      </w:pPr>
+      <w:r>
+        <w:rPr>
+          <w:noProof/>
+          <w:lang w:eastAsia="fr-FR"/>
+        </w:rPr>
+        <w:lastRenderedPageBreak/>
+        <w:drawing>
+          <wp:inline distT="0" distB="0" distL="0" distR="0" wp14:anchorId="420D9875" wp14:editId="1E9E861D">
+            <wp:extent cx="6400478" cy="5101389"/>
+            <wp:effectExtent l="0" t="0" r="635" b="4445"/>
+            <wp:docPr id="46" name="Image 46" descr="C:\Users\Anca\Desktop\RADUUUUUUUUUUUUUUUUUUUUUUUUUUUUUUUUUUUUUUUU\Activity_Diagram_Reservation.jpg"/>
+            <wp:cNvGraphicFramePr>
+              <a:graphicFrameLocks xmlns:a="http://schemas.openxmlformats.org/drawingml/2006/main" noChangeAspect="1"/>
+            </wp:cNvGraphicFramePr>
+            <a:graphic xmlns:a="http://schemas.openxmlformats.org/drawingml/2006/main">
+              <a:graphicData uri="http://schemas.openxmlformats.org/drawingml/2006/picture">
+                <pic:pic xmlns:pic="http://schemas.openxmlformats.org/drawingml/2006/picture">
+                  <pic:nvPicPr>
+                    <pic:cNvPr id="0" name="Picture 2" descr="C:\Users\Anca\Desktop\RADUUUUUUUUUUUUUUUUUUUUUUUUUUUUUUUUUUUUUUUU\Activity_Diagram_Reservation.jpg"/>
+                    <pic:cNvPicPr>
+                      <a:picLocks noChangeAspect="1" noChangeArrowheads="1"/>
+                    </pic:cNvPicPr>
+                  </pic:nvPicPr>
+                  <pic:blipFill>
+                    <a:blip r:embed="rId31">
+                      <a:extLst>
+                        <a:ext uri="{28A0092B-C50C-407E-A947-70E740481C1C}">
+                          <a14:useLocalDpi xmlns:a14="http://schemas.microsoft.com/office/drawing/2010/main" val="0"/>
+                        </a:ext>
+                      </a:extLst>
+                    </a:blip>
+                    <a:srcRect/>
+                    <a:stretch>
+                      <a:fillRect/>
+                    </a:stretch>
+                  </pic:blipFill>
+                  <pic:spPr bwMode="auto">
+                    <a:xfrm>
+                      <a:off x="0" y="0"/>
+                      <a:ext cx="6400800" cy="5101646"/>
+                    </a:xfrm>
+                    <a:prstGeom prst="rect">
+                      <a:avLst/>
+                    </a:prstGeom>
+                    <a:noFill/>
+                    <a:ln>
+                      <a:noFill/>
+                    </a:ln>
+                  </pic:spPr>
+                </pic:pic>
+              </a:graphicData>
+            </a:graphic>
+          </wp:inline>
+        </w:drawing>
+      </w:r>
+    </w:p>
+    <w:p>
+      <w:pPr>
+        <w:pStyle w:val="Lgende"/>
+        <w:jc w:val="center"/>
+      </w:pPr>
+      <w:r>
+        <w:t xml:space="preserve">Figure </w:t>
+      </w:r>
+      <w:fldSimple w:instr=" SEQ Figure \* ARABIC ">
+        <w:r>
+          <w:rPr>
+            <w:noProof/>
+          </w:rPr>
+          <w:t>10</w:t>
+        </w:r>
+      </w:fldSimple>
+      <w:r>
+        <w:t xml:space="preserve"> </w:t>
+      </w:r>
+      <w:r>
+        <w:t>Di</w:t>
+      </w:r>
+      <w:r>
+        <w:t xml:space="preserve">agramme d'activité d'une </w:t>
+      </w:r>
+      <w:proofErr w:type="spellStart"/>
+      <w:r>
+        <w:t>reservation</w:t>
+      </w:r>
+      <w:proofErr w:type="spellEnd"/>
+    </w:p>
+    <w:p>
+      <w:pPr>
+        <w:keepNext/>
+        <w:jc w:val="center"/>
+      </w:pPr>
+      <w:r>
+        <w:rPr>
+          <w:noProof/>
+          <w:lang w:eastAsia="fr-FR"/>
+        </w:rPr>
+        <w:lastRenderedPageBreak/>
+        <w:drawing>
+          <wp:inline distT="0" distB="0" distL="0" distR="0" wp14:anchorId="20A1B85B" wp14:editId="772A4948">
+            <wp:extent cx="7090610" cy="5301916"/>
+            <wp:effectExtent l="0" t="0" r="0" b="0"/>
+            <wp:docPr id="47" name="Image 47" descr="C:\Users\Anca\Desktop\RADUUUUUUUUUUUUUUUUUUUUUUUUUUUUUUUUUUUUUUUU\Architecture_du_site.jpg"/>
+            <wp:cNvGraphicFramePr>
+              <a:graphicFrameLocks xmlns:a="http://schemas.openxmlformats.org/drawingml/2006/main" noChangeAspect="1"/>
+            </wp:cNvGraphicFramePr>
+            <a:graphic xmlns:a="http://schemas.openxmlformats.org/drawingml/2006/main">
+              <a:graphicData uri="http://schemas.openxmlformats.org/drawingml/2006/picture">
+                <pic:pic xmlns:pic="http://schemas.openxmlformats.org/drawingml/2006/picture">
+                  <pic:nvPicPr>
+                    <pic:cNvPr id="0" name="Picture 3" descr="C:\Users\Anca\Desktop\RADUUUUUUUUUUUUUUUUUUUUUUUUUUUUUUUUUUUUUUUU\Architecture_du_site.jpg"/>
+                    <pic:cNvPicPr>
+                      <a:picLocks noChangeAspect="1" noChangeArrowheads="1"/>
+                    </pic:cNvPicPr>
+                  </pic:nvPicPr>
+                  <pic:blipFill>
+                    <a:blip r:embed="rId32">
+                      <a:extLst>
+                        <a:ext uri="{28A0092B-C50C-407E-A947-70E740481C1C}">
+                          <a14:useLocalDpi xmlns:a14="http://schemas.microsoft.com/office/drawing/2010/main" val="0"/>
+                        </a:ext>
+                      </a:extLst>
+                    </a:blip>
+                    <a:srcRect/>
+                    <a:stretch>
+                      <a:fillRect/>
+                    </a:stretch>
+                  </pic:blipFill>
+                  <pic:spPr bwMode="auto">
+                    <a:xfrm>
+                      <a:off x="0" y="0"/>
+                      <a:ext cx="7090742" cy="5302015"/>
+                    </a:xfrm>
+                    <a:prstGeom prst="rect">
+                      <a:avLst/>
+                    </a:prstGeom>
+                    <a:noFill/>
+                    <a:ln>
+                      <a:noFill/>
+                    </a:ln>
+                  </pic:spPr>
+                </pic:pic>
+              </a:graphicData>
+            </a:graphic>
+          </wp:inline>
+        </w:drawing>
+      </w:r>
+    </w:p>
+    <w:p>
+      <w:pPr>
+        <w:pStyle w:val="Lgende"/>
+        <w:jc w:val="center"/>
+      </w:pPr>
+      <w:r>
+        <w:t xml:space="preserve">Figure </w:t>
+      </w:r>
+      <w:fldSimple w:instr=" SEQ Figure \* ARABIC ">
+        <w:r>
+          <w:rPr>
+            <w:noProof/>
+          </w:rPr>
+          <w:t>11</w:t>
+        </w:r>
+      </w:fldSimple>
+      <w:r>
+        <w:t xml:space="preserve"> Architecture du site pour un utilisateur</w:t>
+      </w:r>
+    </w:p>
+    <w:p>
+      <w:pPr>
+        <w:keepNext/>
+        <w:jc w:val="center"/>
+      </w:pPr>
+      <w:r>
+        <w:rPr>
+          <w:noProof/>
+          <w:lang w:eastAsia="fr-FR"/>
+        </w:rPr>
+        <w:lastRenderedPageBreak/>
+        <w:drawing>
+          <wp:inline distT="0" distB="0" distL="0" distR="0" wp14:anchorId="0CCD6188" wp14:editId="3E234DB0">
+            <wp:extent cx="7371080" cy="5133340"/>
+            <wp:effectExtent l="0" t="0" r="1270" b="0"/>
+            <wp:docPr id="48" name="Image 48" descr="C:\Users\Anca\Desktop\RADUUUUUUUUUUUUUUUUUUUUUUUUUUUUUUUUUUUUUUUU\Communication Diagram Admin.jpg"/>
+            <wp:cNvGraphicFramePr>
+              <a:graphicFrameLocks xmlns:a="http://schemas.openxmlformats.org/drawingml/2006/main" noChangeAspect="1"/>
+            </wp:cNvGraphicFramePr>
+            <a:graphic xmlns:a="http://schemas.openxmlformats.org/drawingml/2006/main">
+              <a:graphicData uri="http://schemas.openxmlformats.org/drawingml/2006/picture">
+                <pic:pic xmlns:pic="http://schemas.openxmlformats.org/drawingml/2006/picture">
+                  <pic:nvPicPr>
+                    <pic:cNvPr id="0" name="Picture 4" descr="C:\Users\Anca\Desktop\RADUUUUUUUUUUUUUUUUUUUUUUUUUUUUUUUUUUUUUUUU\Communication Diagram Admin.jpg"/>
+                    <pic:cNvPicPr>
+                      <a:picLocks noChangeAspect="1" noChangeArrowheads="1"/>
+                    </pic:cNvPicPr>
+                  </pic:nvPicPr>
+                  <pic:blipFill>
+                    <a:blip r:embed="rId33">
+                      <a:extLst>
+                        <a:ext uri="{28A0092B-C50C-407E-A947-70E740481C1C}">
+                          <a14:useLocalDpi xmlns:a14="http://schemas.microsoft.com/office/drawing/2010/main" val="0"/>
+                        </a:ext>
+                      </a:extLst>
+                    </a:blip>
+                    <a:srcRect/>
+                    <a:stretch>
+                      <a:fillRect/>
+                    </a:stretch>
+                  </pic:blipFill>
+                  <pic:spPr bwMode="auto">
+                    <a:xfrm>
+                      <a:off x="0" y="0"/>
+                      <a:ext cx="7371080" cy="5133340"/>
+                    </a:xfrm>
+                    <a:prstGeom prst="rect">
+                      <a:avLst/>
+                    </a:prstGeom>
+                    <a:noFill/>
+                    <a:ln>
+                      <a:noFill/>
+                    </a:ln>
+                  </pic:spPr>
+                </pic:pic>
+              </a:graphicData>
+            </a:graphic>
+          </wp:inline>
+        </w:drawing>
+      </w:r>
+    </w:p>
+    <w:p>
+      <w:pPr>
+        <w:pStyle w:val="Lgende"/>
+        <w:jc w:val="center"/>
+      </w:pPr>
+      <w:r>
+        <w:t xml:space="preserve">Figure </w:t>
+      </w:r>
+      <w:fldSimple w:instr=" SEQ Figure \* ARABIC ">
+        <w:r>
+          <w:rPr>
+            <w:noProof/>
+          </w:rPr>
+          <w:t>12</w:t>
+        </w:r>
+      </w:fldSimple>
+      <w:r>
+        <w:t xml:space="preserve"> </w:t>
+      </w:r>
+      <w:r>
+        <w:t>Architecture du</w:t>
+      </w:r>
+      <w:r>
+        <w:t xml:space="preserve"> site pour l'administrateur</w:t>
+      </w:r>
+    </w:p>
+    <w:p/>
+    <w:p>
+      <w:pPr>
+        <w:keepNext/>
+        <w:jc w:val="center"/>
+      </w:pPr>
+      <w:r>
+        <w:rPr>
+          <w:noProof/>
+          <w:lang w:eastAsia="fr-FR"/>
+        </w:rPr>
+        <w:lastRenderedPageBreak/>
+        <w:drawing>
+          <wp:inline distT="0" distB="0" distL="0" distR="0" wp14:anchorId="07F6CA13" wp14:editId="21B2FF77">
+            <wp:extent cx="6318225" cy="4836695"/>
+            <wp:effectExtent l="0" t="0" r="6985" b="2540"/>
+            <wp:docPr id="49" name="Image 49" descr="C:\Users\Anca\Desktop\RADUUUUUUUUUUUUUUUUUUUUUUUUUUUUUUUUUUUUUUUU\Communication Diagram Employé.jpg"/>
+            <wp:cNvGraphicFramePr>
+              <a:graphicFrameLocks xmlns:a="http://schemas.openxmlformats.org/drawingml/2006/main" noChangeAspect="1"/>
+            </wp:cNvGraphicFramePr>
+            <a:graphic xmlns:a="http://schemas.openxmlformats.org/drawingml/2006/main">
+              <a:graphicData uri="http://schemas.openxmlformats.org/drawingml/2006/picture">
+                <pic:pic xmlns:pic="http://schemas.openxmlformats.org/drawingml/2006/picture">
+                  <pic:nvPicPr>
+                    <pic:cNvPr id="0" name="Picture 5" descr="C:\Users\Anca\Desktop\RADUUUUUUUUUUUUUUUUUUUUUUUUUUUUUUUUUUUUUUUU\Communication Diagram Employé.jpg"/>
+                    <pic:cNvPicPr>
+                      <a:picLocks noChangeAspect="1" noChangeArrowheads="1"/>
+                    </pic:cNvPicPr>
+                  </pic:nvPicPr>
+                  <pic:blipFill>
+                    <a:blip r:embed="rId34">
+                      <a:extLst>
+                        <a:ext uri="{28A0092B-C50C-407E-A947-70E740481C1C}">
+                          <a14:useLocalDpi xmlns:a14="http://schemas.microsoft.com/office/drawing/2010/main" val="0"/>
+                        </a:ext>
+                      </a:extLst>
+                    </a:blip>
+                    <a:srcRect/>
+                    <a:stretch>
+                      <a:fillRect/>
+                    </a:stretch>
+                  </pic:blipFill>
+                  <pic:spPr bwMode="auto">
+                    <a:xfrm>
+                      <a:off x="0" y="0"/>
+                      <a:ext cx="6318113" cy="4836609"/>
+                    </a:xfrm>
+                    <a:prstGeom prst="rect">
+                      <a:avLst/>
+                    </a:prstGeom>
+                    <a:noFill/>
+                    <a:ln>
+                      <a:noFill/>
+                    </a:ln>
+                  </pic:spPr>
+                </pic:pic>
+              </a:graphicData>
+            </a:graphic>
+          </wp:inline>
+        </w:drawing>
+      </w:r>
+    </w:p>
+    <w:p>
+      <w:pPr>
+        <w:pStyle w:val="Lgende"/>
+        <w:jc w:val="center"/>
+      </w:pPr>
+      <w:r>
+        <w:t xml:space="preserve">Figure </w:t>
+      </w:r>
+      <w:fldSimple w:instr=" SEQ Figure \* ARABIC ">
+        <w:r>
+          <w:rPr>
+            <w:noProof/>
+          </w:rPr>
+          <w:t>13</w:t>
+        </w:r>
+      </w:fldSimple>
+      <w:r>
+        <w:t xml:space="preserve"> </w:t>
+      </w:r>
+      <w:r>
+        <w:t>Architec</w:t>
+      </w:r>
+      <w:r>
+        <w:t>ture du site pour un employé</w:t>
+      </w:r>
+    </w:p>
+    <w:p>
+      <w:pPr>
         <w:rPr>
           <w:lang w:eastAsia="fr-FR"/>
         </w:rPr>
@@ -12726,7 +13391,6 @@
         <w:docPartUnique/>
       </w:docPartObj>
     </w:sdtPr>
-    <w:sdtEndPr/>
     <w:sdtContent>
       <w:p>
         <w:pPr>
@@ -12746,7 +13410,7 @@
           <w:rPr>
             <w:noProof/>
           </w:rPr>
-          <w:t>24</w:t>
+          <w:t>9</w:t>
         </w:r>
         <w:r>
           <w:fldChar w:fldCharType="end"/>
@@ -12772,7 +13436,6 @@
         <w:docPartUnique/>
       </w:docPartObj>
     </w:sdtPr>
-    <w:sdtEndPr/>
     <w:sdtContent>
       <w:p>
         <w:pPr>
@@ -12792,7 +13455,7 @@
           <w:rPr>
             <w:noProof/>
           </w:rPr>
-          <w:t>17</w:t>
+          <w:t>18</w:t>
         </w:r>
         <w:r>
           <w:fldChar w:fldCharType="end"/>
@@ -17493,6 +18156,25 @@
       </w:tcPr>
     </w:tblStylePr>
   </w:style>
+  <w:style w:type="paragraph" w:styleId="Lgende">
+    <w:name w:val="caption"/>
+    <w:basedOn w:val="Normal"/>
+    <w:next w:val="Normal"/>
+    <w:uiPriority w:val="35"/>
+    <w:unhideWhenUsed/>
+    <w:qFormat/>
+    <w:rsid w:val="00F51043"/>
+    <w:pPr>
+      <w:spacing w:line="240" w:lineRule="auto"/>
+    </w:pPr>
+    <w:rPr>
+      <w:b/>
+      <w:bCs/>
+      <w:color w:val="4F81BD" w:themeColor="accent1"/>
+      <w:sz w:val="18"/>
+      <w:szCs w:val="18"/>
+    </w:rPr>
+  </w:style>
 </w:styles>
 </file>
 
@@ -18167,45 +18849,30 @@
       </w:tcPr>
     </w:tblStylePr>
   </w:style>
+  <w:style w:type="paragraph" w:styleId="Lgende">
+    <w:name w:val="caption"/>
+    <w:basedOn w:val="Normal"/>
+    <w:next w:val="Normal"/>
+    <w:uiPriority w:val="35"/>
+    <w:unhideWhenUsed/>
+    <w:qFormat/>
+    <w:rsid w:val="00F51043"/>
+    <w:pPr>
+      <w:spacing w:line="240" w:lineRule="auto"/>
+    </w:pPr>
+    <w:rPr>
+      <w:b/>
+      <w:bCs/>
+      <w:color w:val="4F81BD" w:themeColor="accent1"/>
+      <w:sz w:val="18"/>
+      <w:szCs w:val="18"/>
+    </w:rPr>
+  </w:style>
 </w:styles>
 </file>
 
 <file path=word/glossary/document.xml><?xml version="1.0" encoding="utf-8"?>
-<w:glossaryDocument xmlns:wpc="http://schemas.microsoft.com/office/word/2010/wordprocessingCanvas" xmlns:mc="http://schemas.openxmlformats.org/markup-compatibility/2006" xmlns:o="urn:schemas-microsoft-com:office:office" xmlns:r="http://schemas.openxmlformats.org/officeDocument/2006/relationships" xmlns:m="http://schemas.openxmlformats.org/officeDocument/2006/math" xmlns:v="urn:schemas-microsoft-com:vml" xmlns:wp14="http://schemas.microsoft.com/office/word/2010/wordprocessingDrawing" xmlns:wp="http://schemas.openxmlformats.org/drawingml/2006/wordprocessingDrawing" xmlns:w10="urn:schemas-microsoft-com:office:word" xmlns:w="http://schemas.openxmlformats.org/wordprocessingml/2006/main" xmlns:w14="http://schemas.microsoft.com/office/word/2010/wordml" xmlns:wpg="http://schemas.microsoft.com/office/word/2010/wordprocessingGroup" xmlns:wpi="http://schemas.microsoft.com/office/word/2010/wordprocessingInk" xmlns:wne="http://schemas.microsoft.com/office/word/2006/wordml" xmlns:wps="http://schemas.microsoft.com/office/word/2010/wordprocessingShape" mc:Ignorable="w14 wp14">
-  <w:docParts>
-    <w:docPart>
-      <w:docPartPr>
-        <w:name w:val="1192A6145620460BB29BEDCB0E21C240"/>
-        <w:category>
-          <w:name w:val="Général"/>
-          <w:gallery w:val="placeholder"/>
-        </w:category>
-        <w:types>
-          <w:type w:val="bbPlcHdr"/>
-        </w:types>
-        <w:behaviors>
-          <w:behavior w:val="content"/>
-        </w:behaviors>
-        <w:guid w:val="{A0A1DF78-B8B7-4961-90A0-536B170A2F6D}"/>
-      </w:docPartPr>
-      <w:docPartBody>
-        <w:p>
-          <w:pPr>
-            <w:pStyle w:val="1192A6145620460BB29BEDCB0E21C240"/>
-          </w:pPr>
-          <w:r>
-            <w:rPr>
-              <w:rFonts w:asciiTheme="majorHAnsi" w:eastAsiaTheme="majorEastAsia" w:hAnsiTheme="majorHAnsi" w:cstheme="majorBidi"/>
-              <w:sz w:val="72"/>
-              <w:szCs w:val="72"/>
-            </w:rPr>
-            <w:t>[Titre du document]</w:t>
-          </w:r>
-        </w:p>
-      </w:docPartBody>
-    </w:docPart>
-  </w:docParts>
-</w:glossaryDocument>
+<w:glossaryDocument xmlns:wpc="http://schemas.microsoft.com/office/word/2010/wordprocessingCanvas" xmlns:mc="http://schemas.openxmlformats.org/markup-compatibility/2006" xmlns:o="urn:schemas-microsoft-com:office:office" xmlns:r="http://schemas.openxmlformats.org/officeDocument/2006/relationships" xmlns:m="http://schemas.openxmlformats.org/officeDocument/2006/math" xmlns:v="urn:schemas-microsoft-com:vml" xmlns:wp14="http://schemas.microsoft.com/office/word/2010/wordprocessingDrawing" xmlns:wp="http://schemas.openxmlformats.org/drawingml/2006/wordprocessingDrawing" xmlns:w10="urn:schemas-microsoft-com:office:word" xmlns:w="http://schemas.openxmlformats.org/wordprocessingml/2006/main" xmlns:w14="http://schemas.microsoft.com/office/word/2010/wordml" xmlns:wpg="http://schemas.microsoft.com/office/word/2010/wordprocessingGroup" xmlns:wpi="http://schemas.microsoft.com/office/word/2010/wordprocessingInk" xmlns:wne="http://schemas.microsoft.com/office/word/2006/wordml" xmlns:wps="http://schemas.microsoft.com/office/word/2010/wordprocessingShape" mc:Ignorable="w14 wp14"/>
 </file>
 
 <file path=word/glossary/fontTable.xml><?xml version="1.0" encoding="utf-8"?>
@@ -18279,6 +18946,7 @@
     <w:rsidRoot w:val="00370CC8"/>
     <w:rsid w:val="00370CC8"/>
     <w:rsid w:val="00E75FAA"/>
+    <w:rsid w:val="00FF5103"/>
   </w:rsids>
   <m:mathPr>
     <m:mathFont m:val="Cambria Math"/>
@@ -19100,7 +19768,7 @@
 </file>
 
 <file path=customXml/itemProps2.xml><?xml version="1.0" encoding="utf-8"?>
-<ds:datastoreItem xmlns:ds="http://schemas.openxmlformats.org/officeDocument/2006/customXml" ds:itemID="{FCFC087B-DD59-45C6-A763-3979F2E68FC5}">
+<ds:datastoreItem xmlns:ds="http://schemas.openxmlformats.org/officeDocument/2006/customXml" ds:itemID="{7684BFCE-5859-413C-A9F6-9A2F00274850}">
   <ds:schemaRefs>
     <ds:schemaRef ds:uri="http://schemas.openxmlformats.org/officeDocument/2006/bibliography"/>
   </ds:schemaRefs>

</xml_diff>